<commit_message>
Updated "Habitat temperatures.R" in line with manuscript
</commit_message>
<xml_diff>
--- a/Documentation/ReadMe R read climate data.docx
+++ b/Documentation/ReadMe R read climate data.docx
@@ -96,6 +96,7 @@
         </w:rPr>
         <w:t xml:space="preserve">use “Read climate </w:t>
       </w:r>
+      <w:proofErr w:type="spellStart"/>
       <w:proofErr w:type="gramStart"/>
       <w:r>
         <w:rPr>
@@ -115,6 +116,7 @@
         </w:rPr>
         <w:t>R</w:t>
       </w:r>
+      <w:proofErr w:type="spellEnd"/>
       <w:proofErr w:type="gramEnd"/>
       <w:r>
         <w:rPr>
@@ -170,16 +172,7 @@
           <w:szCs w:val="22"/>
           <w:lang w:val="en-US"/>
         </w:rPr>
-        <w:t xml:space="preserve"> download historical climate data.docx” and </w:t>
-      </w:r>
-      <w:r>
-        <w:rPr>
-          <w:rFonts w:ascii="Times New Roman" w:hAnsi="Times New Roman" w:cs="Times New Roman"/>
-          <w:sz w:val="22"/>
-          <w:szCs w:val="22"/>
-          <w:lang w:val="en-US"/>
-        </w:rPr>
-        <w:t>“</w:t>
+        <w:t xml:space="preserve"> download historical climate data.docx” and “</w:t>
       </w:r>
       <w:proofErr w:type="spellStart"/>
       <w:r>
@@ -199,16 +192,7 @@
           <w:szCs w:val="22"/>
           <w:lang w:val="en-US"/>
         </w:rPr>
-        <w:t xml:space="preserve"> download historical climate data.docx”</w:t>
-      </w:r>
-      <w:r>
-        <w:rPr>
-          <w:rFonts w:ascii="Times New Roman" w:hAnsi="Times New Roman" w:cs="Times New Roman"/>
-          <w:sz w:val="22"/>
-          <w:szCs w:val="22"/>
-          <w:lang w:val="en-US"/>
-        </w:rPr>
-        <w:t xml:space="preserve"> and confirm that “Historical </w:t>
+        <w:t xml:space="preserve"> download historical climate data.docx” and confirm that “Historical </w:t>
       </w:r>
       <w:proofErr w:type="spellStart"/>
       <w:r>
@@ -248,16 +232,7 @@
           <w:szCs w:val="22"/>
           <w:lang w:val="en-US"/>
         </w:rPr>
-        <w:t xml:space="preserve">”, </w:t>
-      </w:r>
-      <w:r>
-        <w:rPr>
-          <w:rFonts w:ascii="Times New Roman" w:hAnsi="Times New Roman" w:cs="Times New Roman"/>
-          <w:sz w:val="22"/>
-          <w:szCs w:val="22"/>
-          <w:lang w:val="en-US"/>
-        </w:rPr>
-        <w:t xml:space="preserve">“Historical </w:t>
+        <w:t xml:space="preserve">”, “Historical </w:t>
       </w:r>
       <w:proofErr w:type="spellStart"/>
       <w:r>
@@ -267,16 +242,7 @@
           <w:szCs w:val="22"/>
           <w:lang w:val="en-US"/>
         </w:rPr>
-        <w:t>Tm</w:t>
-      </w:r>
-      <w:r>
-        <w:rPr>
-          <w:rFonts w:ascii="Times New Roman" w:hAnsi="Times New Roman" w:cs="Times New Roman"/>
-          <w:sz w:val="22"/>
-          <w:szCs w:val="22"/>
-          <w:lang w:val="en-US"/>
-        </w:rPr>
-        <w:t>in</w:t>
+        <w:t>Tmin</w:t>
       </w:r>
       <w:proofErr w:type="spellEnd"/>
       <w:r>
@@ -306,25 +272,7 @@
           <w:szCs w:val="22"/>
           <w:lang w:val="en-US"/>
         </w:rPr>
-        <w:t>”, “</w:t>
-      </w:r>
-      <w:r>
-        <w:rPr>
-          <w:rFonts w:ascii="Times New Roman" w:hAnsi="Times New Roman" w:cs="Times New Roman"/>
-          <w:sz w:val="22"/>
-          <w:szCs w:val="22"/>
-          <w:lang w:val="en-US"/>
-        </w:rPr>
-        <w:t>Future</w:t>
-      </w:r>
-      <w:r>
-        <w:rPr>
-          <w:rFonts w:ascii="Times New Roman" w:hAnsi="Times New Roman" w:cs="Times New Roman"/>
-          <w:sz w:val="22"/>
-          <w:szCs w:val="22"/>
-          <w:lang w:val="en-US"/>
-        </w:rPr>
-        <w:t xml:space="preserve"> </w:t>
+        <w:t xml:space="preserve">”, “Future </w:t>
       </w:r>
       <w:proofErr w:type="spellStart"/>
       <w:r>
@@ -364,25 +312,7 @@
           <w:szCs w:val="22"/>
           <w:lang w:val="en-US"/>
         </w:rPr>
-        <w:t>”, “</w:t>
-      </w:r>
-      <w:r>
-        <w:rPr>
-          <w:rFonts w:ascii="Times New Roman" w:hAnsi="Times New Roman" w:cs="Times New Roman"/>
-          <w:sz w:val="22"/>
-          <w:szCs w:val="22"/>
-          <w:lang w:val="en-US"/>
-        </w:rPr>
-        <w:t>Future</w:t>
-      </w:r>
-      <w:r>
-        <w:rPr>
-          <w:rFonts w:ascii="Times New Roman" w:hAnsi="Times New Roman" w:cs="Times New Roman"/>
-          <w:sz w:val="22"/>
-          <w:szCs w:val="22"/>
-          <w:lang w:val="en-US"/>
-        </w:rPr>
-        <w:t xml:space="preserve"> </w:t>
+        <w:t xml:space="preserve">”, “Future </w:t>
       </w:r>
       <w:proofErr w:type="spellStart"/>
       <w:r>
@@ -392,16 +322,7 @@
           <w:szCs w:val="22"/>
           <w:lang w:val="en-US"/>
         </w:rPr>
-        <w:t>Tm</w:t>
-      </w:r>
-      <w:r>
-        <w:rPr>
-          <w:rFonts w:ascii="Times New Roman" w:hAnsi="Times New Roman" w:cs="Times New Roman"/>
-          <w:sz w:val="22"/>
-          <w:szCs w:val="22"/>
-          <w:lang w:val="en-US"/>
-        </w:rPr>
-        <w:t>in</w:t>
+        <w:t>Tmin</w:t>
       </w:r>
       <w:proofErr w:type="spellEnd"/>
       <w:r>
@@ -431,34 +352,7 @@
           <w:szCs w:val="22"/>
           <w:lang w:val="en-US"/>
         </w:rPr>
-        <w:t>”</w:t>
-      </w:r>
-      <w:r>
-        <w:rPr>
-          <w:rFonts w:ascii="Times New Roman" w:hAnsi="Times New Roman" w:cs="Times New Roman"/>
-          <w:sz w:val="22"/>
-          <w:szCs w:val="22"/>
-          <w:lang w:val="en-US"/>
-        </w:rPr>
-        <w:t xml:space="preserve"> exist in the “Climate data”</w:t>
-      </w:r>
-      <w:r>
-        <w:rPr>
-          <w:rFonts w:ascii="Times New Roman" w:hAnsi="Times New Roman" w:cs="Times New Roman"/>
-          <w:sz w:val="22"/>
-          <w:szCs w:val="22"/>
-          <w:lang w:val="en-US"/>
-        </w:rPr>
-        <w:t xml:space="preserve"> </w:t>
-      </w:r>
-      <w:r>
-        <w:rPr>
-          <w:rFonts w:ascii="Times New Roman" w:hAnsi="Times New Roman" w:cs="Times New Roman"/>
-          <w:sz w:val="22"/>
-          <w:szCs w:val="22"/>
-          <w:lang w:val="en-US"/>
-        </w:rPr>
-        <w:t>folder</w:t>
+        <w:t>” exist in the “Climate data” folder</w:t>
       </w:r>
       <w:r>
         <w:rPr>
@@ -612,17 +506,16 @@
     </w:p>
     <w:p>
       <w:pPr>
-        <w:rPr>
-          <w:rFonts w:ascii="Times New Roman" w:hAnsi="Times New Roman" w:cs="Times New Roman"/>
-          <w:sz w:val="22"/>
-          <w:szCs w:val="22"/>
-          <w:lang w:val="en-US"/>
-        </w:rPr>
-      </w:pPr>
-    </w:p>
-    <w:p>
-      <w:pPr>
-        <w:jc w:val="center"/>
+        <w:ind w:left="426" w:hanging="426"/>
+        <w:jc w:val="both"/>
+        <w:rPr>
+          <w:rFonts w:ascii="Times New Roman" w:hAnsi="Times New Roman" w:cs="Times New Roman"/>
+          <w:sz w:val="22"/>
+          <w:szCs w:val="22"/>
+          <w:lang w:val="en-US"/>
+        </w:rPr>
+      </w:pPr>
+      <w:r>
         <w:rPr>
           <w:rFonts w:ascii="Times New Roman" w:hAnsi="Times New Roman" w:cs="Times New Roman"/>
           <w:b/>
@@ -631,6 +524,38 @@
           <w:szCs w:val="22"/>
           <w:lang w:val="en-US"/>
         </w:rPr>
+        <w:t xml:space="preserve">Input: </w:t>
+      </w:r>
+      <w:r>
+        <w:rPr>
+          <w:rFonts w:ascii="Times New Roman" w:hAnsi="Times New Roman" w:cs="Times New Roman"/>
+          <w:sz w:val="22"/>
+          <w:szCs w:val="22"/>
+          <w:lang w:val="en-US"/>
+        </w:rPr>
+        <w:t>User-defined location for climate data (from “Climate station data.xlsx”)</w:t>
+      </w:r>
+    </w:p>
+    <w:p>
+      <w:pPr>
+        <w:jc w:val="both"/>
+        <w:rPr>
+          <w:rFonts w:ascii="Times New Roman" w:hAnsi="Times New Roman" w:cs="Times New Roman"/>
+          <w:sz w:val="22"/>
+          <w:szCs w:val="22"/>
+          <w:lang w:val="en-US"/>
+        </w:rPr>
+      </w:pPr>
+    </w:p>
+    <w:p>
+      <w:pPr>
+        <w:jc w:val="both"/>
+        <w:rPr>
+          <w:rFonts w:ascii="Times New Roman" w:hAnsi="Times New Roman" w:cs="Times New Roman"/>
+          <w:sz w:val="22"/>
+          <w:szCs w:val="22"/>
+          <w:lang w:val="en-US"/>
+        </w:rPr>
       </w:pPr>
       <w:r>
         <w:rPr>
@@ -641,111 +566,6 @@
           <w:szCs w:val="22"/>
           <w:lang w:val="en-US"/>
         </w:rPr>
-        <w:t xml:space="preserve">Read climate </w:t>
-      </w:r>
-      <w:proofErr w:type="spellStart"/>
-      <w:proofErr w:type="gramStart"/>
-      <w:r>
-        <w:rPr>
-          <w:rFonts w:ascii="Times New Roman" w:hAnsi="Times New Roman" w:cs="Times New Roman"/>
-          <w:b/>
-          <w:bCs/>
-          <w:sz w:val="22"/>
-          <w:szCs w:val="22"/>
-          <w:lang w:val="en-US"/>
-        </w:rPr>
-        <w:t>data.</w:t>
-      </w:r>
-      <w:r>
-        <w:rPr>
-          <w:rFonts w:ascii="Times New Roman" w:hAnsi="Times New Roman" w:cs="Times New Roman"/>
-          <w:b/>
-          <w:bCs/>
-          <w:sz w:val="22"/>
-          <w:szCs w:val="22"/>
-          <w:lang w:val="en-US"/>
-        </w:rPr>
-        <w:t>R</w:t>
-      </w:r>
-      <w:proofErr w:type="spellEnd"/>
-      <w:proofErr w:type="gramEnd"/>
-    </w:p>
-    <w:p>
-      <w:pPr>
-        <w:ind w:left="426" w:hanging="426"/>
-        <w:jc w:val="both"/>
-        <w:rPr>
-          <w:rFonts w:ascii="Times New Roman" w:hAnsi="Times New Roman" w:cs="Times New Roman"/>
-          <w:b/>
-          <w:bCs/>
-          <w:sz w:val="22"/>
-          <w:szCs w:val="22"/>
-          <w:lang w:val="en-US"/>
-        </w:rPr>
-      </w:pPr>
-    </w:p>
-    <w:p>
-      <w:pPr>
-        <w:ind w:left="426" w:hanging="426"/>
-        <w:jc w:val="both"/>
-        <w:rPr>
-          <w:rFonts w:ascii="Times New Roman" w:hAnsi="Times New Roman" w:cs="Times New Roman"/>
-          <w:sz w:val="22"/>
-          <w:szCs w:val="22"/>
-          <w:lang w:val="en-US"/>
-        </w:rPr>
-      </w:pPr>
-      <w:r>
-        <w:rPr>
-          <w:rFonts w:ascii="Times New Roman" w:hAnsi="Times New Roman" w:cs="Times New Roman"/>
-          <w:b/>
-          <w:bCs/>
-          <w:sz w:val="22"/>
-          <w:szCs w:val="22"/>
-          <w:lang w:val="en-US"/>
-        </w:rPr>
-        <w:t xml:space="preserve">Input: </w:t>
-      </w:r>
-      <w:r>
-        <w:rPr>
-          <w:rFonts w:ascii="Times New Roman" w:hAnsi="Times New Roman" w:cs="Times New Roman"/>
-          <w:sz w:val="22"/>
-          <w:szCs w:val="22"/>
-          <w:lang w:val="en-US"/>
-        </w:rPr>
-        <w:t>User-defined location for climate data (from “Climate station data.xlsx”)</w:t>
-      </w:r>
-    </w:p>
-    <w:p>
-      <w:pPr>
-        <w:jc w:val="both"/>
-        <w:rPr>
-          <w:rFonts w:ascii="Times New Roman" w:hAnsi="Times New Roman" w:cs="Times New Roman"/>
-          <w:sz w:val="22"/>
-          <w:szCs w:val="22"/>
-          <w:lang w:val="en-US"/>
-        </w:rPr>
-      </w:pPr>
-    </w:p>
-    <w:p>
-      <w:pPr>
-        <w:jc w:val="both"/>
-        <w:rPr>
-          <w:rFonts w:ascii="Times New Roman" w:hAnsi="Times New Roman" w:cs="Times New Roman"/>
-          <w:sz w:val="22"/>
-          <w:szCs w:val="22"/>
-          <w:lang w:val="en-US"/>
-        </w:rPr>
-      </w:pPr>
-      <w:r>
-        <w:rPr>
-          <w:rFonts w:ascii="Times New Roman" w:hAnsi="Times New Roman" w:cs="Times New Roman"/>
-          <w:b/>
-          <w:bCs/>
-          <w:sz w:val="22"/>
-          <w:szCs w:val="22"/>
-          <w:lang w:val="en-US"/>
-        </w:rPr>
         <w:t xml:space="preserve">Output: </w:t>
       </w:r>
       <w:r>
@@ -782,43 +602,7 @@
           <w:szCs w:val="22"/>
           <w:lang w:val="en-US"/>
         </w:rPr>
-        <w:t xml:space="preserve">historical and future climates, starting with the first day for which there is climate data </w:t>
-      </w:r>
-      <w:r>
-        <w:rPr>
-          <w:rFonts w:ascii="Times New Roman" w:hAnsi="Times New Roman" w:cs="Times New Roman"/>
-          <w:sz w:val="22"/>
-          <w:szCs w:val="22"/>
-          <w:lang w:val="en-US"/>
-        </w:rPr>
-        <w:t>in “</w:t>
-      </w:r>
-      <w:r>
-        <w:rPr>
-          <w:rFonts w:ascii="Times New Roman" w:hAnsi="Times New Roman" w:cs="Times New Roman"/>
-          <w:sz w:val="22"/>
-          <w:szCs w:val="22"/>
-          <w:lang w:val="en-US"/>
-        </w:rPr>
-        <w:t>Historical</w:t>
-      </w:r>
-      <w:r>
-        <w:rPr>
-          <w:rFonts w:ascii="Times New Roman" w:hAnsi="Times New Roman" w:cs="Times New Roman"/>
-          <w:sz w:val="22"/>
-          <w:szCs w:val="22"/>
-          <w:lang w:val="en-US"/>
-        </w:rPr>
-        <w:t xml:space="preserve"> climate data &lt;location&gt;.csv”</w:t>
-      </w:r>
-      <w:r>
-        <w:rPr>
-          <w:rFonts w:ascii="Times New Roman" w:hAnsi="Times New Roman" w:cs="Times New Roman"/>
-          <w:sz w:val="22"/>
-          <w:szCs w:val="22"/>
-          <w:lang w:val="en-US"/>
-        </w:rPr>
-        <w:t xml:space="preserve"> and day 0 (Jan 1, 2025; see “time” column) in “Future climate data &lt;location&gt;.csv”.</w:t>
+        <w:t>historical and future climates, starting with the first day for which there is climate data in “Historical climate data &lt;location&gt;.csv” and day 0 (Jan 1, 2025; see “time” column) in “Future climate data &lt;location&gt;.csv”.</w:t>
       </w:r>
     </w:p>
     <w:p>
@@ -932,7 +716,25 @@
           <w:szCs w:val="22"/>
           <w:lang w:val="en-US"/>
         </w:rPr>
-        <w:t>) with the location from “Climate station data.xlsx”</w:t>
+        <w:t>) with the location</w:t>
+      </w:r>
+      <w:r>
+        <w:rPr>
+          <w:rFonts w:ascii="Times New Roman" w:hAnsi="Times New Roman" w:cs="Times New Roman"/>
+          <w:sz w:val="22"/>
+          <w:szCs w:val="22"/>
+          <w:lang w:val="en-US"/>
+        </w:rPr>
+        <w:t xml:space="preserve"> name</w:t>
+      </w:r>
+      <w:r>
+        <w:rPr>
+          <w:rFonts w:ascii="Times New Roman" w:hAnsi="Times New Roman" w:cs="Times New Roman"/>
+          <w:sz w:val="22"/>
+          <w:szCs w:val="22"/>
+          <w:lang w:val="en-US"/>
+        </w:rPr>
+        <w:t xml:space="preserve"> from “Climate station data.xlsx”</w:t>
       </w:r>
     </w:p>
     <w:p>
@@ -1100,25 +902,7 @@
           <w:szCs w:val="22"/>
           <w:lang w:val="en-US"/>
         </w:rPr>
-        <w:t xml:space="preserve"> data files, change “remove</w:t>
-      </w:r>
-      <w:r>
-        <w:rPr>
-          <w:rFonts w:ascii="Times New Roman" w:hAnsi="Times New Roman" w:cs="Times New Roman"/>
-          <w:sz w:val="22"/>
-          <w:szCs w:val="22"/>
-          <w:lang w:val="en-US"/>
-        </w:rPr>
-        <w:t>” from FALSE to TRUE in line 2</w:t>
-      </w:r>
-      <w:r>
-        <w:rPr>
-          <w:rFonts w:ascii="Times New Roman" w:hAnsi="Times New Roman" w:cs="Times New Roman"/>
-          <w:sz w:val="22"/>
-          <w:szCs w:val="22"/>
-          <w:lang w:val="en-US"/>
-        </w:rPr>
-        <w:t>5</w:t>
+        <w:t xml:space="preserve"> data files, change “remove” from FALSE to TRUE in line 25</w:t>
       </w:r>
     </w:p>
     <w:p>
@@ -1206,6 +990,19 @@
     </w:p>
     <w:p>
       <w:pPr>
+        <w:jc w:val="both"/>
+        <w:rPr>
+          <w:rFonts w:ascii="Times New Roman" w:hAnsi="Times New Roman" w:cs="Times New Roman"/>
+          <w:b/>
+          <w:bCs/>
+          <w:sz w:val="22"/>
+          <w:szCs w:val="22"/>
+          <w:lang w:val="en-US"/>
+        </w:rPr>
+      </w:pPr>
+    </w:p>
+    <w:p>
+      <w:pPr>
         <w:pStyle w:val="ListParagraph"/>
         <w:numPr>
           <w:ilvl w:val="0"/>
@@ -1331,25 +1128,43 @@
           <w:szCs w:val="22"/>
           <w:lang w:val="en-US"/>
         </w:rPr>
-        <w:t>and match</w:t>
-      </w:r>
-      <w:r>
-        <w:rPr>
-          <w:rFonts w:ascii="Times New Roman" w:hAnsi="Times New Roman" w:cs="Times New Roman"/>
-          <w:sz w:val="22"/>
-          <w:szCs w:val="22"/>
-          <w:lang w:val="en-US"/>
-        </w:rPr>
-        <w:t xml:space="preserve"> the Location column</w:t>
-      </w:r>
-      <w:r>
-        <w:rPr>
-          <w:rFonts w:ascii="Times New Roman" w:hAnsi="Times New Roman" w:cs="Times New Roman"/>
-          <w:sz w:val="22"/>
-          <w:szCs w:val="22"/>
-          <w:lang w:val="en-US"/>
-        </w:rPr>
-        <w:t xml:space="preserve"> exactly</w:t>
+        <w:t xml:space="preserve">and match the </w:t>
+      </w:r>
+      <w:r>
+        <w:rPr>
+          <w:rFonts w:ascii="Times New Roman" w:hAnsi="Times New Roman" w:cs="Times New Roman"/>
+          <w:sz w:val="22"/>
+          <w:szCs w:val="22"/>
+          <w:lang w:val="en-US"/>
+        </w:rPr>
+        <w:t>“</w:t>
+      </w:r>
+      <w:r>
+        <w:rPr>
+          <w:rFonts w:ascii="Times New Roman" w:hAnsi="Times New Roman" w:cs="Times New Roman"/>
+          <w:sz w:val="22"/>
+          <w:szCs w:val="22"/>
+          <w:lang w:val="en-US"/>
+        </w:rPr>
+        <w:t>Location</w:t>
+      </w:r>
+      <w:r>
+        <w:rPr>
+          <w:rFonts w:ascii="Times New Roman" w:hAnsi="Times New Roman" w:cs="Times New Roman"/>
+          <w:sz w:val="22"/>
+          <w:szCs w:val="22"/>
+          <w:lang w:val="en-US"/>
+        </w:rPr>
+        <w:t>”</w:t>
+      </w:r>
+      <w:r>
+        <w:rPr>
+          <w:rFonts w:ascii="Times New Roman" w:hAnsi="Times New Roman" w:cs="Times New Roman"/>
+          <w:sz w:val="22"/>
+          <w:szCs w:val="22"/>
+          <w:lang w:val="en-US"/>
+        </w:rPr>
+        <w:t xml:space="preserve"> column exactly</w:t>
       </w:r>
     </w:p>
     <w:p>
@@ -1386,61 +1201,7 @@
           <w:szCs w:val="22"/>
           <w:lang w:val="en-US"/>
         </w:rPr>
-        <w:t xml:space="preserve">The NC files for historical and future climates must have been previously downloaded and exist within “Climate data” folder of the downloaded GitHub repo (see “ReadMe download historical climate data.docx” and </w:t>
-      </w:r>
-      <w:r>
-        <w:rPr>
-          <w:rFonts w:ascii="Times New Roman" w:hAnsi="Times New Roman" w:cs="Times New Roman"/>
-          <w:sz w:val="22"/>
-          <w:szCs w:val="22"/>
-          <w:lang w:val="en-US"/>
-        </w:rPr>
-        <w:t xml:space="preserve">“ReadMe </w:t>
-      </w:r>
-      <w:r>
-        <w:rPr>
-          <w:rFonts w:ascii="Times New Roman" w:hAnsi="Times New Roman" w:cs="Times New Roman"/>
-          <w:sz w:val="22"/>
-          <w:szCs w:val="22"/>
-          <w:lang w:val="en-US"/>
-        </w:rPr>
-        <w:t>Python download</w:t>
-      </w:r>
-      <w:r>
-        <w:rPr>
-          <w:rFonts w:ascii="Times New Roman" w:hAnsi="Times New Roman" w:cs="Times New Roman"/>
-          <w:sz w:val="22"/>
-          <w:szCs w:val="22"/>
-          <w:lang w:val="en-US"/>
-        </w:rPr>
-        <w:t xml:space="preserve"> </w:t>
-      </w:r>
-      <w:r>
-        <w:rPr>
-          <w:rFonts w:ascii="Times New Roman" w:hAnsi="Times New Roman" w:cs="Times New Roman"/>
-          <w:sz w:val="22"/>
-          <w:szCs w:val="22"/>
-          <w:lang w:val="en-US"/>
-        </w:rPr>
-        <w:t>future</w:t>
-      </w:r>
-      <w:r>
-        <w:rPr>
-          <w:rFonts w:ascii="Times New Roman" w:hAnsi="Times New Roman" w:cs="Times New Roman"/>
-          <w:sz w:val="22"/>
-          <w:szCs w:val="22"/>
-          <w:lang w:val="en-US"/>
-        </w:rPr>
-        <w:t xml:space="preserve"> climate data.docx”</w:t>
-      </w:r>
-      <w:r>
-        <w:rPr>
-          <w:rFonts w:ascii="Times New Roman" w:hAnsi="Times New Roman" w:cs="Times New Roman"/>
-          <w:sz w:val="22"/>
-          <w:szCs w:val="22"/>
-          <w:lang w:val="en-US"/>
-        </w:rPr>
-        <w:t>)</w:t>
+        <w:t>The NC files for historical and future climates must have been previously downloaded and exist within “Climate data” folder of the downloaded GitHub repo (see “ReadMe download historical climate data.docx” and “ReadMe Python download future climate data.docx”)</w:t>
       </w:r>
     </w:p>
     <w:p>
@@ -1496,6 +1257,19 @@
         <w:jc w:val="both"/>
         <w:rPr>
           <w:rFonts w:ascii="Times New Roman" w:hAnsi="Times New Roman" w:cs="Times New Roman"/>
+          <w:b/>
+          <w:bCs/>
+          <w:sz w:val="22"/>
+          <w:szCs w:val="22"/>
+          <w:lang w:val="en-US"/>
+        </w:rPr>
+      </w:pPr>
+    </w:p>
+    <w:p>
+      <w:pPr>
+        <w:jc w:val="both"/>
+        <w:rPr>
+          <w:rFonts w:ascii="Times New Roman" w:hAnsi="Times New Roman" w:cs="Times New Roman"/>
           <w:sz w:val="22"/>
           <w:szCs w:val="22"/>
           <w:lang w:val="en-US"/>
@@ -2005,25 +1779,7 @@
           <w:szCs w:val="22"/>
           <w:lang w:val="en-US"/>
         </w:rPr>
-        <w:t xml:space="preserve">Close </w:t>
-      </w:r>
-      <w:r>
-        <w:rPr>
-          <w:rFonts w:ascii="Times New Roman" w:hAnsi="Times New Roman" w:cs="Times New Roman"/>
-          <w:sz w:val="22"/>
-          <w:szCs w:val="22"/>
-          <w:lang w:val="en-US"/>
-        </w:rPr>
-        <w:t xml:space="preserve">and remove </w:t>
-      </w:r>
-      <w:r>
-        <w:rPr>
-          <w:rFonts w:ascii="Times New Roman" w:hAnsi="Times New Roman" w:cs="Times New Roman"/>
-          <w:sz w:val="22"/>
-          <w:szCs w:val="22"/>
-          <w:lang w:val="en-US"/>
-        </w:rPr>
-        <w:t xml:space="preserve">(if desired) </w:t>
+        <w:t xml:space="preserve">Close and remove (if desired) </w:t>
       </w:r>
       <w:proofErr w:type="spellStart"/>
       <w:r>
@@ -2108,25 +1864,7 @@
           <w:szCs w:val="22"/>
           <w:lang w:val="en-US"/>
         </w:rPr>
-        <w:t xml:space="preserve">Download and process </w:t>
-      </w:r>
-      <w:r>
-        <w:rPr>
-          <w:rFonts w:ascii="Times New Roman" w:hAnsi="Times New Roman" w:cs="Times New Roman"/>
-          <w:sz w:val="22"/>
-          <w:szCs w:val="22"/>
-          <w:lang w:val="en-US"/>
-        </w:rPr>
-        <w:t>future</w:t>
-      </w:r>
-      <w:r>
-        <w:rPr>
-          <w:rFonts w:ascii="Times New Roman" w:hAnsi="Times New Roman" w:cs="Times New Roman"/>
-          <w:sz w:val="22"/>
-          <w:szCs w:val="22"/>
-          <w:lang w:val="en-US"/>
-        </w:rPr>
-        <w:t xml:space="preserve"> climate data</w:t>
+        <w:t>Download and process future climate data</w:t>
       </w:r>
     </w:p>
     <w:p>
@@ -2147,34 +1885,7 @@
           <w:szCs w:val="22"/>
           <w:lang w:val="en-US"/>
         </w:rPr>
-        <w:t xml:space="preserve">Lines </w:t>
-      </w:r>
-      <w:r>
-        <w:rPr>
-          <w:rFonts w:ascii="Times New Roman" w:hAnsi="Times New Roman" w:cs="Times New Roman"/>
-          <w:sz w:val="22"/>
-          <w:szCs w:val="22"/>
-          <w:lang w:val="en-US"/>
-        </w:rPr>
-        <w:t>81</w:t>
-      </w:r>
-      <w:r>
-        <w:rPr>
-          <w:rFonts w:ascii="Times New Roman" w:hAnsi="Times New Roman" w:cs="Times New Roman"/>
-          <w:sz w:val="22"/>
-          <w:szCs w:val="22"/>
-          <w:lang w:val="en-US"/>
-        </w:rPr>
-        <w:t>-</w:t>
-      </w:r>
-      <w:r>
-        <w:rPr>
-          <w:rFonts w:ascii="Times New Roman" w:hAnsi="Times New Roman" w:cs="Times New Roman"/>
-          <w:sz w:val="22"/>
-          <w:szCs w:val="22"/>
-          <w:lang w:val="en-US"/>
-        </w:rPr>
-        <w:t>86</w:t>
+        <w:t>Lines 81-86</w:t>
       </w:r>
       <w:r>
         <w:rPr>
@@ -2184,61 +1895,7 @@
           <w:lang w:val="en-US"/>
         </w:rPr>
         <w:tab/>
-        <w:t xml:space="preserve">Open </w:t>
-      </w:r>
-      <w:r>
-        <w:rPr>
-          <w:rFonts w:ascii="Times New Roman" w:hAnsi="Times New Roman" w:cs="Times New Roman"/>
-          <w:sz w:val="22"/>
-          <w:szCs w:val="22"/>
-          <w:lang w:val="en-US"/>
-        </w:rPr>
-        <w:t>CSV</w:t>
-      </w:r>
-      <w:r>
-        <w:rPr>
-          <w:rFonts w:ascii="Times New Roman" w:hAnsi="Times New Roman" w:cs="Times New Roman"/>
-          <w:sz w:val="22"/>
-          <w:szCs w:val="22"/>
-          <w:lang w:val="en-US"/>
-        </w:rPr>
-        <w:t xml:space="preserve"> files</w:t>
-      </w:r>
-      <w:r>
-        <w:rPr>
-          <w:rFonts w:ascii="Times New Roman" w:hAnsi="Times New Roman" w:cs="Times New Roman"/>
-          <w:sz w:val="22"/>
-          <w:szCs w:val="22"/>
-          <w:lang w:val="en-US"/>
-        </w:rPr>
-        <w:t xml:space="preserve"> for future climate data</w:t>
-      </w:r>
-      <w:r>
-        <w:rPr>
-          <w:rFonts w:ascii="Times New Roman" w:hAnsi="Times New Roman" w:cs="Times New Roman"/>
-          <w:sz w:val="22"/>
-          <w:szCs w:val="22"/>
-          <w:lang w:val="en-US"/>
-        </w:rPr>
-        <w:t xml:space="preserve"> and </w:t>
-      </w:r>
-      <w:r>
-        <w:rPr>
-          <w:rFonts w:ascii="Times New Roman" w:hAnsi="Times New Roman" w:cs="Times New Roman"/>
-          <w:sz w:val="22"/>
-          <w:szCs w:val="22"/>
-          <w:lang w:val="en-US"/>
-        </w:rPr>
-        <w:t>extract</w:t>
-      </w:r>
-      <w:r>
-        <w:rPr>
-          <w:rFonts w:ascii="Times New Roman" w:hAnsi="Times New Roman" w:cs="Times New Roman"/>
-          <w:sz w:val="22"/>
-          <w:szCs w:val="22"/>
-          <w:lang w:val="en-US"/>
-        </w:rPr>
-        <w:t xml:space="preserve"> data </w:t>
+        <w:t xml:space="preserve">Open CSV files for future climate data and extract data </w:t>
       </w:r>
     </w:p>
     <w:p>
@@ -2259,34 +1916,7 @@
           <w:szCs w:val="22"/>
           <w:lang w:val="en-US"/>
         </w:rPr>
-        <w:t xml:space="preserve">Lines </w:t>
-      </w:r>
-      <w:r>
-        <w:rPr>
-          <w:rFonts w:ascii="Times New Roman" w:hAnsi="Times New Roman" w:cs="Times New Roman"/>
-          <w:sz w:val="22"/>
-          <w:szCs w:val="22"/>
-          <w:lang w:val="en-US"/>
-        </w:rPr>
-        <w:t>88</w:t>
-      </w:r>
-      <w:r>
-        <w:rPr>
-          <w:rFonts w:ascii="Times New Roman" w:hAnsi="Times New Roman" w:cs="Times New Roman"/>
-          <w:sz w:val="22"/>
-          <w:szCs w:val="22"/>
-          <w:lang w:val="en-US"/>
-        </w:rPr>
-        <w:t>-</w:t>
-      </w:r>
-      <w:r>
-        <w:rPr>
-          <w:rFonts w:ascii="Times New Roman" w:hAnsi="Times New Roman" w:cs="Times New Roman"/>
-          <w:sz w:val="22"/>
-          <w:szCs w:val="22"/>
-          <w:lang w:val="en-US"/>
-        </w:rPr>
-        <w:t>96</w:t>
+        <w:t>Lines 88-96</w:t>
       </w:r>
       <w:r>
         <w:rPr>
@@ -2317,34 +1947,7 @@
           <w:szCs w:val="22"/>
           <w:lang w:val="en-US"/>
         </w:rPr>
-        <w:t xml:space="preserve">Lines </w:t>
-      </w:r>
-      <w:r>
-        <w:rPr>
-          <w:rFonts w:ascii="Times New Roman" w:hAnsi="Times New Roman" w:cs="Times New Roman"/>
-          <w:sz w:val="22"/>
-          <w:szCs w:val="22"/>
-          <w:lang w:val="en-US"/>
-        </w:rPr>
-        <w:t>98</w:t>
-      </w:r>
-      <w:r>
-        <w:rPr>
-          <w:rFonts w:ascii="Times New Roman" w:hAnsi="Times New Roman" w:cs="Times New Roman"/>
-          <w:sz w:val="22"/>
-          <w:szCs w:val="22"/>
-          <w:lang w:val="en-US"/>
-        </w:rPr>
-        <w:t>-</w:t>
-      </w:r>
-      <w:r>
-        <w:rPr>
-          <w:rFonts w:ascii="Times New Roman" w:hAnsi="Times New Roman" w:cs="Times New Roman"/>
-          <w:sz w:val="22"/>
-          <w:szCs w:val="22"/>
-          <w:lang w:val="en-US"/>
-        </w:rPr>
-        <w:t>102</w:t>
+        <w:t>Lines 98-102</w:t>
       </w:r>
       <w:r>
         <w:rPr>

</xml_diff>